<commit_message>
add page number in report template file
</commit_message>
<xml_diff>
--- a/__ReportTemplate.docx
+++ b/__ReportTemplate.docx
@@ -87,11 +87,13 @@
         <w:tc>
           <w:tcPr>
             <w:tcW w:w="1559" w:type="dxa"/>
+            <w:vAlign w:val="center"/>
           </w:tcPr>
           <w:p>
             <w:pPr>
-              <w:jc w:val="distribute"/>
-              <w:rPr>
+              <w:jc w:val="center"/>
+              <w:rPr>
+                <w:rFonts w:asciiTheme="minorHAnsi" w:eastAsiaTheme="minorHAnsi" w:hAnsiTheme="minorHAnsi"/>
                 <w:b/>
                 <w:sz w:val="26"/>
                 <w:szCs w:val="26"/>
@@ -99,7 +101,7 @@
             </w:pPr>
             <w:r>
               <w:rPr>
-                <w:rFonts w:hint="eastAsia"/>
+                <w:rFonts w:asciiTheme="minorHAnsi" w:eastAsiaTheme="minorHAnsi" w:hAnsiTheme="minorHAnsi" w:hint="eastAsia"/>
                 <w:b/>
                 <w:sz w:val="26"/>
                 <w:szCs w:val="26"/>
@@ -111,17 +113,20 @@
         <w:tc>
           <w:tcPr>
             <w:tcW w:w="3402" w:type="dxa"/>
+            <w:vAlign w:val="center"/>
           </w:tcPr>
           <w:p>
             <w:pPr>
-              <w:rPr>
+              <w:jc w:val="center"/>
+              <w:rPr>
+                <w:rFonts w:asciiTheme="minorHAnsi" w:eastAsiaTheme="minorHAnsi" w:hAnsiTheme="minorHAnsi"/>
                 <w:sz w:val="26"/>
                 <w:szCs w:val="26"/>
               </w:rPr>
             </w:pPr>
             <w:r>
               <w:rPr>
-                <w:rFonts w:hint="eastAsia"/>
+                <w:rFonts w:asciiTheme="minorHAnsi" w:eastAsiaTheme="minorHAnsi" w:hAnsiTheme="minorHAnsi" w:hint="eastAsia"/>
                 <w:sz w:val="26"/>
                 <w:szCs w:val="26"/>
               </w:rPr>
@@ -134,11 +139,13 @@
         <w:tc>
           <w:tcPr>
             <w:tcW w:w="1559" w:type="dxa"/>
+            <w:vAlign w:val="center"/>
           </w:tcPr>
           <w:p>
             <w:pPr>
-              <w:jc w:val="distribute"/>
-              <w:rPr>
+              <w:jc w:val="center"/>
+              <w:rPr>
+                <w:rFonts w:asciiTheme="minorHAnsi" w:eastAsiaTheme="minorHAnsi" w:hAnsiTheme="minorHAnsi"/>
                 <w:b/>
                 <w:sz w:val="26"/>
                 <w:szCs w:val="26"/>
@@ -146,7 +153,7 @@
             </w:pPr>
             <w:r>
               <w:rPr>
-                <w:rFonts w:hint="eastAsia"/>
+                <w:rFonts w:asciiTheme="minorHAnsi" w:eastAsiaTheme="minorHAnsi" w:hAnsiTheme="minorHAnsi" w:hint="eastAsia"/>
                 <w:b/>
                 <w:sz w:val="26"/>
                 <w:szCs w:val="26"/>
@@ -158,17 +165,20 @@
         <w:tc>
           <w:tcPr>
             <w:tcW w:w="3402" w:type="dxa"/>
+            <w:vAlign w:val="center"/>
           </w:tcPr>
           <w:p>
             <w:pPr>
-              <w:rPr>
+              <w:jc w:val="center"/>
+              <w:rPr>
+                <w:rFonts w:asciiTheme="minorHAnsi" w:eastAsiaTheme="minorHAnsi" w:hAnsiTheme="minorHAnsi"/>
                 <w:sz w:val="26"/>
                 <w:szCs w:val="26"/>
               </w:rPr>
             </w:pPr>
             <w:r>
               <w:rPr>
-                <w:rFonts w:hint="eastAsia"/>
+                <w:rFonts w:asciiTheme="minorHAnsi" w:eastAsiaTheme="minorHAnsi" w:hAnsiTheme="minorHAnsi" w:hint="eastAsia"/>
                 <w:sz w:val="26"/>
                 <w:szCs w:val="26"/>
               </w:rPr>
@@ -181,11 +191,13 @@
         <w:tc>
           <w:tcPr>
             <w:tcW w:w="1559" w:type="dxa"/>
+            <w:vAlign w:val="center"/>
           </w:tcPr>
           <w:p>
             <w:pPr>
-              <w:jc w:val="distribute"/>
-              <w:rPr>
+              <w:jc w:val="center"/>
+              <w:rPr>
+                <w:rFonts w:asciiTheme="minorHAnsi" w:eastAsiaTheme="minorHAnsi" w:hAnsiTheme="minorHAnsi"/>
                 <w:b/>
                 <w:sz w:val="26"/>
                 <w:szCs w:val="26"/>
@@ -193,7 +205,7 @@
             </w:pPr>
             <w:r>
               <w:rPr>
-                <w:rFonts w:hint="eastAsia"/>
+                <w:rFonts w:asciiTheme="minorHAnsi" w:eastAsiaTheme="minorHAnsi" w:hAnsiTheme="minorHAnsi" w:hint="eastAsia"/>
                 <w:b/>
                 <w:sz w:val="26"/>
                 <w:szCs w:val="26"/>
@@ -205,17 +217,20 @@
         <w:tc>
           <w:tcPr>
             <w:tcW w:w="3402" w:type="dxa"/>
+            <w:vAlign w:val="center"/>
           </w:tcPr>
           <w:p>
             <w:pPr>
-              <w:rPr>
+              <w:jc w:val="center"/>
+              <w:rPr>
+                <w:rFonts w:asciiTheme="minorHAnsi" w:eastAsiaTheme="minorHAnsi" w:hAnsiTheme="minorHAnsi"/>
                 <w:sz w:val="26"/>
                 <w:szCs w:val="26"/>
               </w:rPr>
             </w:pPr>
             <w:r>
               <w:rPr>
-                <w:rFonts w:hint="eastAsia"/>
+                <w:rFonts w:asciiTheme="minorHAnsi" w:eastAsiaTheme="minorHAnsi" w:hAnsiTheme="minorHAnsi" w:hint="eastAsia"/>
                 <w:sz w:val="26"/>
                 <w:szCs w:val="26"/>
               </w:rPr>
@@ -228,11 +243,13 @@
         <w:tc>
           <w:tcPr>
             <w:tcW w:w="1559" w:type="dxa"/>
+            <w:vAlign w:val="center"/>
           </w:tcPr>
           <w:p>
             <w:pPr>
-              <w:jc w:val="distribute"/>
-              <w:rPr>
+              <w:jc w:val="center"/>
+              <w:rPr>
+                <w:rFonts w:asciiTheme="minorHAnsi" w:eastAsiaTheme="minorHAnsi" w:hAnsiTheme="minorHAnsi"/>
                 <w:b/>
                 <w:sz w:val="26"/>
                 <w:szCs w:val="26"/>
@@ -240,7 +257,7 @@
             </w:pPr>
             <w:r>
               <w:rPr>
-                <w:rFonts w:hint="eastAsia"/>
+                <w:rFonts w:asciiTheme="minorHAnsi" w:eastAsiaTheme="minorHAnsi" w:hAnsiTheme="minorHAnsi" w:hint="eastAsia"/>
                 <w:b/>
                 <w:sz w:val="26"/>
                 <w:szCs w:val="26"/>
@@ -252,17 +269,20 @@
         <w:tc>
           <w:tcPr>
             <w:tcW w:w="3402" w:type="dxa"/>
+            <w:vAlign w:val="center"/>
           </w:tcPr>
           <w:p>
             <w:pPr>
-              <w:rPr>
+              <w:jc w:val="center"/>
+              <w:rPr>
+                <w:rFonts w:asciiTheme="minorHAnsi" w:eastAsiaTheme="minorHAnsi" w:hAnsiTheme="minorHAnsi"/>
                 <w:sz w:val="26"/>
                 <w:szCs w:val="26"/>
               </w:rPr>
             </w:pPr>
             <w:r>
               <w:rPr>
-                <w:rFonts w:hint="eastAsia"/>
+                <w:rFonts w:asciiTheme="minorHAnsi" w:eastAsiaTheme="minorHAnsi" w:hAnsiTheme="minorHAnsi" w:hint="eastAsia"/>
                 <w:sz w:val="26"/>
                 <w:szCs w:val="26"/>
               </w:rPr>
@@ -275,36 +295,39 @@
         <w:tc>
           <w:tcPr>
             <w:tcW w:w="1559" w:type="dxa"/>
+            <w:vAlign w:val="center"/>
           </w:tcPr>
           <w:p>
             <w:pPr>
-              <w:jc w:val="distribute"/>
-              <w:rPr>
+              <w:jc w:val="center"/>
+              <w:rPr>
+                <w:rFonts w:asciiTheme="minorHAnsi" w:eastAsiaTheme="minorHAnsi" w:hAnsiTheme="minorHAnsi"/>
                 <w:b/>
                 <w:sz w:val="26"/>
                 <w:szCs w:val="26"/>
               </w:rPr>
             </w:pPr>
-            <w:proofErr w:type="spellStart"/>
-            <w:r>
-              <w:rPr>
-                <w:rFonts w:hint="eastAsia"/>
+            <w:r>
+              <w:rPr>
+                <w:rFonts w:asciiTheme="minorHAnsi" w:eastAsiaTheme="minorHAnsi" w:hAnsiTheme="minorHAnsi" w:hint="eastAsia"/>
                 <w:b/>
                 <w:sz w:val="26"/>
                 <w:szCs w:val="26"/>
               </w:rPr>
               <w:t>실습반</w:t>
             </w:r>
-            <w:proofErr w:type="spellEnd"/>
           </w:p>
         </w:tc>
         <w:tc>
           <w:tcPr>
             <w:tcW w:w="3402" w:type="dxa"/>
+            <w:vAlign w:val="center"/>
           </w:tcPr>
           <w:p>
             <w:pPr>
-              <w:rPr>
+              <w:jc w:val="center"/>
+              <w:rPr>
+                <w:rFonts w:asciiTheme="minorHAnsi" w:eastAsiaTheme="minorHAnsi" w:hAnsiTheme="minorHAnsi"/>
                 <w:sz w:val="26"/>
                 <w:szCs w:val="26"/>
               </w:rPr>
@@ -312,39 +335,33 @@
             <w:commentRangeStart w:id="1"/>
             <w:r>
               <w:rPr>
-                <w:rFonts w:hint="eastAsia"/>
+                <w:rFonts w:asciiTheme="minorHAnsi" w:eastAsiaTheme="minorHAnsi" w:hAnsiTheme="minorHAnsi" w:hint="eastAsia"/>
                 <w:sz w:val="26"/>
                 <w:szCs w:val="26"/>
               </w:rPr>
-              <w:t>목요일반</w:t>
-            </w:r>
-            <w:r>
-              <w:rPr>
-                <w:rFonts w:hint="eastAsia"/>
+              <w:t xml:space="preserve">목요일반 </w:t>
+            </w:r>
+            <w:r>
+              <w:rPr>
+                <w:rFonts w:asciiTheme="minorHAnsi" w:eastAsiaTheme="minorHAnsi" w:hAnsiTheme="minorHAnsi"/>
                 <w:sz w:val="26"/>
                 <w:szCs w:val="26"/>
               </w:rPr>
-              <w:t xml:space="preserve"> </w:t>
-            </w:r>
-            <w:r>
-              <w:rPr>
+              <w:t>338</w:t>
+            </w:r>
+            <w:r>
+              <w:rPr>
+                <w:rFonts w:asciiTheme="minorHAnsi" w:eastAsiaTheme="minorHAnsi" w:hAnsiTheme="minorHAnsi" w:hint="eastAsia"/>
                 <w:sz w:val="26"/>
                 <w:szCs w:val="26"/>
               </w:rPr>
-              <w:t>338</w:t>
-            </w:r>
-            <w:r>
-              <w:rPr>
-                <w:rFonts w:hint="eastAsia"/>
-                <w:sz w:val="26"/>
-                <w:szCs w:val="26"/>
-              </w:rPr>
               <w:t>호</w:t>
             </w:r>
             <w:commentRangeEnd w:id="1"/>
             <w:r>
               <w:rPr>
                 <w:rStyle w:val="a7"/>
+                <w:rFonts w:asciiTheme="minorHAnsi" w:eastAsiaTheme="minorHAnsi" w:hAnsiTheme="minorHAnsi"/>
               </w:rPr>
               <w:commentReference w:id="1"/>
             </w:r>
@@ -820,7 +837,7 @@
       <w:tblGrid>
         <w:gridCol w:w="3005"/>
         <w:gridCol w:w="3005"/>
-        <w:gridCol w:w="3006"/>
+        <w:gridCol w:w="4191"/>
       </w:tblGrid>
       <w:tr>
         <w:tc>
@@ -879,7 +896,7 @@
         </w:tc>
         <w:tc>
           <w:tcPr>
-            <w:tcW w:w="3006" w:type="dxa"/>
+            <w:tcW w:w="4191" w:type="dxa"/>
           </w:tcPr>
           <w:p>
             <w:pPr>
@@ -984,7 +1001,7 @@
         </w:tc>
         <w:tc>
           <w:tcPr>
-            <w:tcW w:w="3006" w:type="dxa"/>
+            <w:tcW w:w="4191" w:type="dxa"/>
           </w:tcPr>
           <w:p>
             <w:pPr>
@@ -1000,7 +1017,37 @@
                 <w:sz w:val="24"/>
                 <w:szCs w:val="24"/>
               </w:rPr>
-              <w:t>Easy / Hard</w:t>
+              <w:t>Easy /</w:t>
+            </w:r>
+            <w:r>
+              <w:rPr>
+                <w:sz w:val="24"/>
+                <w:szCs w:val="24"/>
+              </w:rPr>
+              <w:t xml:space="preserve"> </w:t>
+            </w:r>
+            <w:r>
+              <w:rPr>
+                <w:rFonts w:hint="eastAsia"/>
+                <w:sz w:val="24"/>
+                <w:szCs w:val="24"/>
+              </w:rPr>
+              <w:t>N</w:t>
+            </w:r>
+            <w:r>
+              <w:rPr>
+                <w:sz w:val="24"/>
+                <w:szCs w:val="24"/>
+              </w:rPr>
+              <w:t>ormal /</w:t>
+            </w:r>
+            <w:r>
+              <w:rPr>
+                <w:rFonts w:hint="eastAsia"/>
+                <w:sz w:val="24"/>
+                <w:szCs w:val="24"/>
+              </w:rPr>
+              <w:t xml:space="preserve"> Hard</w:t>
             </w:r>
           </w:p>
         </w:tc>
@@ -1069,7 +1116,7 @@
         </w:tc>
         <w:tc>
           <w:tcPr>
-            <w:tcW w:w="3006" w:type="dxa"/>
+            <w:tcW w:w="4191" w:type="dxa"/>
           </w:tcPr>
           <w:p>
             <w:pPr>
@@ -1092,7 +1139,35 @@
                 <w:sz w:val="24"/>
                 <w:szCs w:val="24"/>
               </w:rPr>
-              <w:t>/ Hard</w:t>
+              <w:t>/</w:t>
+            </w:r>
+            <w:r>
+              <w:rPr>
+                <w:sz w:val="24"/>
+                <w:szCs w:val="24"/>
+              </w:rPr>
+              <w:t xml:space="preserve"> Normal</w:t>
+            </w:r>
+            <w:r>
+              <w:rPr>
+                <w:sz w:val="24"/>
+                <w:szCs w:val="24"/>
+              </w:rPr>
+              <w:t xml:space="preserve"> </w:t>
+            </w:r>
+            <w:r>
+              <w:rPr>
+                <w:sz w:val="24"/>
+                <w:szCs w:val="24"/>
+              </w:rPr>
+              <w:t xml:space="preserve">/ </w:t>
+            </w:r>
+            <w:r>
+              <w:rPr>
+                <w:sz w:val="24"/>
+                <w:szCs w:val="24"/>
+              </w:rPr>
+              <w:t>Hard</w:t>
             </w:r>
           </w:p>
         </w:tc>
@@ -1161,7 +1236,7 @@
         </w:tc>
         <w:tc>
           <w:tcPr>
-            <w:tcW w:w="3006" w:type="dxa"/>
+            <w:tcW w:w="4191" w:type="dxa"/>
           </w:tcPr>
           <w:p>
             <w:pPr>
@@ -1177,7 +1252,37 @@
                 <w:sz w:val="24"/>
                 <w:szCs w:val="24"/>
               </w:rPr>
-              <w:t>Easy / Hard</w:t>
+              <w:t>Easy /</w:t>
+            </w:r>
+            <w:r>
+              <w:rPr>
+                <w:sz w:val="24"/>
+                <w:szCs w:val="24"/>
+              </w:rPr>
+              <w:t xml:space="preserve"> Normal</w:t>
+            </w:r>
+            <w:r>
+              <w:rPr>
+                <w:rFonts w:hint="eastAsia"/>
+                <w:sz w:val="24"/>
+                <w:szCs w:val="24"/>
+              </w:rPr>
+              <w:t xml:space="preserve"> </w:t>
+            </w:r>
+            <w:r>
+              <w:rPr>
+                <w:sz w:val="24"/>
+                <w:szCs w:val="24"/>
+              </w:rPr>
+              <w:t xml:space="preserve">/ </w:t>
+            </w:r>
+            <w:r>
+              <w:rPr>
+                <w:rFonts w:hint="eastAsia"/>
+                <w:sz w:val="24"/>
+                <w:szCs w:val="24"/>
+              </w:rPr>
+              <w:t>Hard</w:t>
             </w:r>
           </w:p>
         </w:tc>
@@ -1238,7 +1343,7 @@
         </w:tc>
         <w:tc>
           <w:tcPr>
-            <w:tcW w:w="3006" w:type="dxa"/>
+            <w:tcW w:w="4191" w:type="dxa"/>
           </w:tcPr>
           <w:p>
             <w:pPr>
@@ -1255,6 +1360,13 @@
                 <w:szCs w:val="24"/>
               </w:rPr>
               <w:t xml:space="preserve">Easy / </w:t>
+            </w:r>
+            <w:r>
+              <w:rPr>
+                <w:sz w:val="24"/>
+                <w:szCs w:val="24"/>
+              </w:rPr>
+              <w:t xml:space="preserve">Normal / </w:t>
             </w:r>
             <w:r>
               <w:rPr>
@@ -1330,7 +1442,7 @@
         </w:tc>
         <w:tc>
           <w:tcPr>
-            <w:tcW w:w="3006" w:type="dxa"/>
+            <w:tcW w:w="4191" w:type="dxa"/>
           </w:tcPr>
           <w:p>
             <w:pPr>
@@ -1353,7 +1465,31 @@
                 <w:sz w:val="24"/>
                 <w:szCs w:val="24"/>
               </w:rPr>
-              <w:t>asy / Hard</w:t>
+              <w:t xml:space="preserve">asy / </w:t>
+            </w:r>
+            <w:r>
+              <w:rPr>
+                <w:sz w:val="24"/>
+                <w:szCs w:val="24"/>
+              </w:rPr>
+              <w:t>Normal</w:t>
+            </w:r>
+            <w:bookmarkStart w:id="4" w:name="_GoBack"/>
+            <w:bookmarkEnd w:id="4"/>
+            <w:r>
+              <w:rPr>
+                <w:sz w:val="24"/>
+                <w:szCs w:val="24"/>
+              </w:rPr>
+              <w:t xml:space="preserve"> / </w:t>
+            </w:r>
+            <w:r>
+              <w:rPr>
+                <w:rFonts w:hint="eastAsia"/>
+                <w:sz w:val="24"/>
+                <w:szCs w:val="24"/>
+              </w:rPr>
+              <w:t>Hard</w:t>
             </w:r>
           </w:p>
         </w:tc>
@@ -1379,8 +1515,6 @@
       <w:r>
         <w:br w:type="page"/>
       </w:r>
-      <w:bookmarkStart w:id="4" w:name="_GoBack"/>
-      <w:bookmarkEnd w:id="4"/>
     </w:p>
     <w:p>
       <w:pPr>
@@ -1630,7 +1764,7 @@
                           <pic:cNvPicPr/>
                         </pic:nvPicPr>
                         <pic:blipFill>
-                          <a:blip r:embed="rId9"/>
+                          <a:blip r:embed="rId11"/>
                           <a:stretch>
                             <a:fillRect/>
                           </a:stretch>
@@ -1717,27 +1851,7 @@
                 <w:sz w:val="22"/>
                 <w:szCs w:val="22"/>
               </w:rPr>
-              <w:t xml:space="preserve">#pragma </w:t>
-            </w:r>
-            <w:proofErr w:type="gramStart"/>
-            <w:r>
-              <w:rPr>
-                <w:rFonts w:ascii="Consolas" w:hAnsi="Consolas"/>
-                <w:color w:val="000000"/>
-                <w:sz w:val="22"/>
-                <w:szCs w:val="22"/>
-              </w:rPr>
-              <w:t>disable(</w:t>
-            </w:r>
-            <w:proofErr w:type="gramEnd"/>
-            <w:r>
-              <w:rPr>
-                <w:rFonts w:ascii="Consolas" w:hAnsi="Consolas"/>
-                <w:color w:val="000000"/>
-                <w:sz w:val="22"/>
-                <w:szCs w:val="22"/>
-              </w:rPr>
-              <w:t>warning</w:t>
+              <w:t>#pragma disable(warning</w:t>
             </w:r>
             <w:r>
               <w:rPr>
@@ -1788,7 +1902,6 @@
               </w:rPr>
               <w:t>&lt;</w:t>
             </w:r>
-            <w:proofErr w:type="spellStart"/>
             <w:r>
               <w:rPr>
                 <w:rFonts w:ascii="Consolas" w:hAnsi="Consolas"/>
@@ -1816,7 +1929,6 @@
               </w:rPr>
               <w:t>h</w:t>
             </w:r>
-            <w:proofErr w:type="spellEnd"/>
             <w:r>
               <w:rPr>
                 <w:rFonts w:ascii="Consolas" w:hAnsi="Consolas"/>
@@ -1975,27 +2087,34 @@
                 <w:sz w:val="22"/>
                 <w:szCs w:val="22"/>
               </w:rPr>
+              <w:t xml:space="preserve"> Hilight</w:t>
+            </w:r>
+            <w:r>
+              <w:rPr>
+                <w:rFonts w:ascii="Consolas" w:hAnsi="Consolas"/>
+                <w:color w:val="919191"/>
+                <w:sz w:val="22"/>
+                <w:szCs w:val="22"/>
+              </w:rPr>
+              <w:t>한</w:t>
+            </w:r>
+            <w:r>
+              <w:rPr>
+                <w:rFonts w:ascii="Consolas" w:hAnsi="Consolas"/>
+                <w:color w:val="919191"/>
+                <w:sz w:val="22"/>
+                <w:szCs w:val="22"/>
+              </w:rPr>
               <w:t xml:space="preserve"> </w:t>
             </w:r>
-            <w:proofErr w:type="spellStart"/>
-            <w:r>
-              <w:rPr>
-                <w:rFonts w:ascii="Consolas" w:hAnsi="Consolas"/>
-                <w:color w:val="919191"/>
-                <w:sz w:val="22"/>
-                <w:szCs w:val="22"/>
-              </w:rPr>
-              <w:t>Hilight</w:t>
-            </w:r>
-            <w:proofErr w:type="spellEnd"/>
-            <w:r>
-              <w:rPr>
-                <w:rFonts w:ascii="Consolas" w:hAnsi="Consolas"/>
-                <w:color w:val="919191"/>
-                <w:sz w:val="22"/>
-                <w:szCs w:val="22"/>
-              </w:rPr>
-              <w:t>한</w:t>
+            <w:r>
+              <w:rPr>
+                <w:rFonts w:ascii="Consolas" w:hAnsi="Consolas"/>
+                <w:color w:val="919191"/>
+                <w:sz w:val="22"/>
+                <w:szCs w:val="22"/>
+              </w:rPr>
+              <w:t>이후</w:t>
             </w:r>
             <w:r>
               <w:rPr>
@@ -2013,7 +2132,7 @@
                 <w:sz w:val="22"/>
                 <w:szCs w:val="22"/>
               </w:rPr>
-              <w:t>이후</w:t>
+              <w:t>붙여넣으면</w:t>
             </w:r>
             <w:r>
               <w:rPr>
@@ -2024,17 +2143,15 @@
               </w:rPr>
               <w:t xml:space="preserve"> </w:t>
             </w:r>
-            <w:proofErr w:type="spellStart"/>
-            <w:r>
-              <w:rPr>
-                <w:rFonts w:ascii="Consolas" w:hAnsi="Consolas"/>
-                <w:color w:val="919191"/>
-                <w:sz w:val="22"/>
-                <w:szCs w:val="22"/>
-              </w:rPr>
-              <w:t>붙여넣으면</w:t>
-            </w:r>
-            <w:proofErr w:type="spellEnd"/>
+            <w:r>
+              <w:rPr>
+                <w:rFonts w:ascii="Consolas" w:hAnsi="Consolas"/>
+                <w:color w:val="919191"/>
+                <w:sz w:val="22"/>
+                <w:szCs w:val="22"/>
+              </w:rPr>
+              <w:t>예쁘게</w:t>
+            </w:r>
             <w:r>
               <w:rPr>
                 <w:rFonts w:ascii="Consolas" w:hAnsi="Consolas"/>
@@ -2051,28 +2168,8 @@
                 <w:sz w:val="22"/>
                 <w:szCs w:val="22"/>
               </w:rPr>
-              <w:t>예쁘게</w:t>
-            </w:r>
-            <w:r>
-              <w:rPr>
-                <w:rFonts w:ascii="Consolas" w:hAnsi="Consolas"/>
-                <w:color w:val="919191"/>
-                <w:sz w:val="22"/>
-                <w:szCs w:val="22"/>
-              </w:rPr>
-              <w:t xml:space="preserve"> </w:t>
-            </w:r>
-            <w:proofErr w:type="spellStart"/>
-            <w:r>
-              <w:rPr>
-                <w:rFonts w:ascii="Consolas" w:hAnsi="Consolas"/>
-                <w:color w:val="919191"/>
-                <w:sz w:val="22"/>
-                <w:szCs w:val="22"/>
-              </w:rPr>
               <w:t>붙여넣어</w:t>
             </w:r>
-            <w:proofErr w:type="spellEnd"/>
             <w:r>
               <w:rPr>
                 <w:rFonts w:ascii="Consolas" w:hAnsi="Consolas"/>
@@ -2148,7 +2245,6 @@
                 <w:szCs w:val="22"/>
               </w:rPr>
             </w:pPr>
-            <w:proofErr w:type="spellStart"/>
             <w:r>
               <w:rPr>
                 <w:rFonts w:ascii="Consolas" w:hAnsi="Consolas"/>
@@ -2158,35 +2254,14 @@
               </w:rPr>
               <w:t>int</w:t>
             </w:r>
-            <w:proofErr w:type="spellEnd"/>
-            <w:r>
-              <w:rPr>
-                <w:rFonts w:ascii="Consolas" w:hAnsi="Consolas"/>
-                <w:color w:val="000000"/>
-                <w:sz w:val="22"/>
-                <w:szCs w:val="22"/>
-              </w:rPr>
-              <w:t xml:space="preserve"> </w:t>
-            </w:r>
-            <w:proofErr w:type="gramStart"/>
-            <w:r>
-              <w:rPr>
-                <w:rFonts w:ascii="Consolas" w:hAnsi="Consolas"/>
-                <w:color w:val="000000"/>
-                <w:sz w:val="22"/>
-                <w:szCs w:val="22"/>
-              </w:rPr>
-              <w:t>main(</w:t>
-            </w:r>
-            <w:proofErr w:type="gramEnd"/>
-            <w:r>
-              <w:rPr>
-                <w:rFonts w:ascii="Consolas" w:hAnsi="Consolas"/>
-                <w:color w:val="000000"/>
-                <w:sz w:val="22"/>
-                <w:szCs w:val="22"/>
-              </w:rPr>
-              <w:t>)</w:t>
+            <w:r>
+              <w:rPr>
+                <w:rFonts w:ascii="Consolas" w:hAnsi="Consolas"/>
+                <w:color w:val="000000"/>
+                <w:sz w:val="22"/>
+                <w:szCs w:val="22"/>
+              </w:rPr>
+              <w:t xml:space="preserve"> main()</w:t>
             </w:r>
           </w:p>
           <w:p>
@@ -2230,30 +2305,8 @@
                 <w:sz w:val="22"/>
                 <w:szCs w:val="22"/>
               </w:rPr>
-              <w:t xml:space="preserve">    </w:t>
-            </w:r>
-            <w:proofErr w:type="spellStart"/>
-            <w:proofErr w:type="gramStart"/>
-            <w:r>
-              <w:rPr>
-                <w:rFonts w:ascii="Consolas" w:hAnsi="Consolas"/>
-                <w:color w:val="000000"/>
-                <w:sz w:val="22"/>
-                <w:szCs w:val="22"/>
-              </w:rPr>
-              <w:t>printf</w:t>
-            </w:r>
-            <w:proofErr w:type="spellEnd"/>
-            <w:r>
-              <w:rPr>
-                <w:rFonts w:ascii="Consolas" w:hAnsi="Consolas"/>
-                <w:color w:val="000000"/>
-                <w:sz w:val="22"/>
-                <w:szCs w:val="22"/>
-              </w:rPr>
-              <w:t>(</w:t>
-            </w:r>
-            <w:proofErr w:type="gramEnd"/>
+              <w:t xml:space="preserve">    printf(</w:t>
+            </w:r>
             <w:r>
               <w:rPr>
                 <w:rFonts w:ascii="Consolas" w:hAnsi="Consolas"/>
@@ -2585,7 +2638,7 @@
                           <pic:cNvPicPr/>
                         </pic:nvPicPr>
                         <pic:blipFill>
-                          <a:blip r:embed="rId9"/>
+                          <a:blip r:embed="rId11"/>
                           <a:stretch>
                             <a:fillRect/>
                           </a:stretch>
@@ -2660,27 +2713,7 @@
                 <w:sz w:val="22"/>
                 <w:szCs w:val="22"/>
               </w:rPr>
-              <w:t xml:space="preserve">#pragma </w:t>
-            </w:r>
-            <w:proofErr w:type="gramStart"/>
-            <w:r>
-              <w:rPr>
-                <w:rFonts w:ascii="Consolas" w:hAnsi="Consolas"/>
-                <w:color w:val="000000"/>
-                <w:sz w:val="22"/>
-                <w:szCs w:val="22"/>
-              </w:rPr>
-              <w:t>disable(</w:t>
-            </w:r>
-            <w:proofErr w:type="gramEnd"/>
-            <w:r>
-              <w:rPr>
-                <w:rFonts w:ascii="Consolas" w:hAnsi="Consolas"/>
-                <w:color w:val="000000"/>
-                <w:sz w:val="22"/>
-                <w:szCs w:val="22"/>
-              </w:rPr>
-              <w:t>warning</w:t>
+              <w:t>#pragma disable(warning</w:t>
             </w:r>
             <w:r>
               <w:rPr>
@@ -2731,7 +2764,6 @@
               </w:rPr>
               <w:t>&lt;</w:t>
             </w:r>
-            <w:proofErr w:type="spellStart"/>
             <w:r>
               <w:rPr>
                 <w:rFonts w:ascii="Consolas" w:hAnsi="Consolas"/>
@@ -2759,7 +2791,6 @@
               </w:rPr>
               <w:t>h</w:t>
             </w:r>
-            <w:proofErr w:type="spellEnd"/>
             <w:r>
               <w:rPr>
                 <w:rFonts w:ascii="Consolas" w:hAnsi="Consolas"/>
@@ -2918,27 +2949,34 @@
                 <w:sz w:val="22"/>
                 <w:szCs w:val="22"/>
               </w:rPr>
+              <w:t xml:space="preserve"> Hilight</w:t>
+            </w:r>
+            <w:r>
+              <w:rPr>
+                <w:rFonts w:ascii="Consolas" w:hAnsi="Consolas"/>
+                <w:color w:val="919191"/>
+                <w:sz w:val="22"/>
+                <w:szCs w:val="22"/>
+              </w:rPr>
+              <w:t>한</w:t>
+            </w:r>
+            <w:r>
+              <w:rPr>
+                <w:rFonts w:ascii="Consolas" w:hAnsi="Consolas"/>
+                <w:color w:val="919191"/>
+                <w:sz w:val="22"/>
+                <w:szCs w:val="22"/>
+              </w:rPr>
               <w:t xml:space="preserve"> </w:t>
             </w:r>
-            <w:proofErr w:type="spellStart"/>
-            <w:r>
-              <w:rPr>
-                <w:rFonts w:ascii="Consolas" w:hAnsi="Consolas"/>
-                <w:color w:val="919191"/>
-                <w:sz w:val="22"/>
-                <w:szCs w:val="22"/>
-              </w:rPr>
-              <w:t>Hilight</w:t>
-            </w:r>
-            <w:proofErr w:type="spellEnd"/>
-            <w:r>
-              <w:rPr>
-                <w:rFonts w:ascii="Consolas" w:hAnsi="Consolas"/>
-                <w:color w:val="919191"/>
-                <w:sz w:val="22"/>
-                <w:szCs w:val="22"/>
-              </w:rPr>
-              <w:t>한</w:t>
+            <w:r>
+              <w:rPr>
+                <w:rFonts w:ascii="Consolas" w:hAnsi="Consolas"/>
+                <w:color w:val="919191"/>
+                <w:sz w:val="22"/>
+                <w:szCs w:val="22"/>
+              </w:rPr>
+              <w:t>이후</w:t>
             </w:r>
             <w:r>
               <w:rPr>
@@ -2956,7 +2994,7 @@
                 <w:sz w:val="22"/>
                 <w:szCs w:val="22"/>
               </w:rPr>
-              <w:t>이후</w:t>
+              <w:t>붙여넣으면</w:t>
             </w:r>
             <w:r>
               <w:rPr>
@@ -2967,17 +3005,15 @@
               </w:rPr>
               <w:t xml:space="preserve"> </w:t>
             </w:r>
-            <w:proofErr w:type="spellStart"/>
-            <w:r>
-              <w:rPr>
-                <w:rFonts w:ascii="Consolas" w:hAnsi="Consolas"/>
-                <w:color w:val="919191"/>
-                <w:sz w:val="22"/>
-                <w:szCs w:val="22"/>
-              </w:rPr>
-              <w:t>붙여넣으면</w:t>
-            </w:r>
-            <w:proofErr w:type="spellEnd"/>
+            <w:r>
+              <w:rPr>
+                <w:rFonts w:ascii="Consolas" w:hAnsi="Consolas"/>
+                <w:color w:val="919191"/>
+                <w:sz w:val="22"/>
+                <w:szCs w:val="22"/>
+              </w:rPr>
+              <w:t>예쁘게</w:t>
+            </w:r>
             <w:r>
               <w:rPr>
                 <w:rFonts w:ascii="Consolas" w:hAnsi="Consolas"/>
@@ -2994,28 +3030,8 @@
                 <w:sz w:val="22"/>
                 <w:szCs w:val="22"/>
               </w:rPr>
-              <w:t>예쁘게</w:t>
-            </w:r>
-            <w:r>
-              <w:rPr>
-                <w:rFonts w:ascii="Consolas" w:hAnsi="Consolas"/>
-                <w:color w:val="919191"/>
-                <w:sz w:val="22"/>
-                <w:szCs w:val="22"/>
-              </w:rPr>
-              <w:t xml:space="preserve"> </w:t>
-            </w:r>
-            <w:proofErr w:type="spellStart"/>
-            <w:r>
-              <w:rPr>
-                <w:rFonts w:ascii="Consolas" w:hAnsi="Consolas"/>
-                <w:color w:val="919191"/>
-                <w:sz w:val="22"/>
-                <w:szCs w:val="22"/>
-              </w:rPr>
               <w:t>붙여넣어</w:t>
             </w:r>
-            <w:proofErr w:type="spellEnd"/>
             <w:r>
               <w:rPr>
                 <w:rFonts w:ascii="Consolas" w:hAnsi="Consolas"/>
@@ -3091,7 +3107,6 @@
                 <w:szCs w:val="22"/>
               </w:rPr>
             </w:pPr>
-            <w:proofErr w:type="spellStart"/>
             <w:r>
               <w:rPr>
                 <w:rFonts w:ascii="Consolas" w:hAnsi="Consolas"/>
@@ -3101,35 +3116,14 @@
               </w:rPr>
               <w:t>int</w:t>
             </w:r>
-            <w:proofErr w:type="spellEnd"/>
-            <w:r>
-              <w:rPr>
-                <w:rFonts w:ascii="Consolas" w:hAnsi="Consolas"/>
-                <w:color w:val="000000"/>
-                <w:sz w:val="22"/>
-                <w:szCs w:val="22"/>
-              </w:rPr>
-              <w:t xml:space="preserve"> </w:t>
-            </w:r>
-            <w:proofErr w:type="gramStart"/>
-            <w:r>
-              <w:rPr>
-                <w:rFonts w:ascii="Consolas" w:hAnsi="Consolas"/>
-                <w:color w:val="000000"/>
-                <w:sz w:val="22"/>
-                <w:szCs w:val="22"/>
-              </w:rPr>
-              <w:t>main(</w:t>
-            </w:r>
-            <w:proofErr w:type="gramEnd"/>
-            <w:r>
-              <w:rPr>
-                <w:rFonts w:ascii="Consolas" w:hAnsi="Consolas"/>
-                <w:color w:val="000000"/>
-                <w:sz w:val="22"/>
-                <w:szCs w:val="22"/>
-              </w:rPr>
-              <w:t>)</w:t>
+            <w:r>
+              <w:rPr>
+                <w:rFonts w:ascii="Consolas" w:hAnsi="Consolas"/>
+                <w:color w:val="000000"/>
+                <w:sz w:val="22"/>
+                <w:szCs w:val="22"/>
+              </w:rPr>
+              <w:t xml:space="preserve"> main()</w:t>
             </w:r>
           </w:p>
           <w:p>
@@ -3173,30 +3167,8 @@
                 <w:sz w:val="22"/>
                 <w:szCs w:val="22"/>
               </w:rPr>
-              <w:t xml:space="preserve">    </w:t>
-            </w:r>
-            <w:proofErr w:type="spellStart"/>
-            <w:proofErr w:type="gramStart"/>
-            <w:r>
-              <w:rPr>
-                <w:rFonts w:ascii="Consolas" w:hAnsi="Consolas"/>
-                <w:color w:val="000000"/>
-                <w:sz w:val="22"/>
-                <w:szCs w:val="22"/>
-              </w:rPr>
-              <w:t>printf</w:t>
-            </w:r>
-            <w:proofErr w:type="spellEnd"/>
-            <w:r>
-              <w:rPr>
-                <w:rFonts w:ascii="Consolas" w:hAnsi="Consolas"/>
-                <w:color w:val="000000"/>
-                <w:sz w:val="22"/>
-                <w:szCs w:val="22"/>
-              </w:rPr>
-              <w:t>(</w:t>
-            </w:r>
-            <w:proofErr w:type="gramEnd"/>
+              <w:t xml:space="preserve">    printf(</w:t>
+            </w:r>
             <w:r>
               <w:rPr>
                 <w:rFonts w:ascii="Consolas" w:hAnsi="Consolas"/>
@@ -3535,7 +3507,7 @@
                           <pic:cNvPicPr/>
                         </pic:nvPicPr>
                         <pic:blipFill>
-                          <a:blip r:embed="rId9"/>
+                          <a:blip r:embed="rId11"/>
                           <a:stretch>
                             <a:fillRect/>
                           </a:stretch>
@@ -3610,27 +3582,7 @@
                 <w:sz w:val="22"/>
                 <w:szCs w:val="22"/>
               </w:rPr>
-              <w:t xml:space="preserve">#pragma </w:t>
-            </w:r>
-            <w:proofErr w:type="gramStart"/>
-            <w:r>
-              <w:rPr>
-                <w:rFonts w:ascii="Consolas" w:hAnsi="Consolas"/>
-                <w:color w:val="000000"/>
-                <w:sz w:val="22"/>
-                <w:szCs w:val="22"/>
-              </w:rPr>
-              <w:t>disable(</w:t>
-            </w:r>
-            <w:proofErr w:type="gramEnd"/>
-            <w:r>
-              <w:rPr>
-                <w:rFonts w:ascii="Consolas" w:hAnsi="Consolas"/>
-                <w:color w:val="000000"/>
-                <w:sz w:val="22"/>
-                <w:szCs w:val="22"/>
-              </w:rPr>
-              <w:t>warning</w:t>
+              <w:t>#pragma disable(warning</w:t>
             </w:r>
             <w:r>
               <w:rPr>
@@ -3681,7 +3633,6 @@
               </w:rPr>
               <w:t>&lt;</w:t>
             </w:r>
-            <w:proofErr w:type="spellStart"/>
             <w:r>
               <w:rPr>
                 <w:rFonts w:ascii="Consolas" w:hAnsi="Consolas"/>
@@ -3709,7 +3660,6 @@
               </w:rPr>
               <w:t>h</w:t>
             </w:r>
-            <w:proofErr w:type="spellEnd"/>
             <w:r>
               <w:rPr>
                 <w:rFonts w:ascii="Consolas" w:hAnsi="Consolas"/>
@@ -3868,27 +3818,34 @@
                 <w:sz w:val="22"/>
                 <w:szCs w:val="22"/>
               </w:rPr>
+              <w:t xml:space="preserve"> Hilight</w:t>
+            </w:r>
+            <w:r>
+              <w:rPr>
+                <w:rFonts w:ascii="Consolas" w:hAnsi="Consolas"/>
+                <w:color w:val="919191"/>
+                <w:sz w:val="22"/>
+                <w:szCs w:val="22"/>
+              </w:rPr>
+              <w:t>한</w:t>
+            </w:r>
+            <w:r>
+              <w:rPr>
+                <w:rFonts w:ascii="Consolas" w:hAnsi="Consolas"/>
+                <w:color w:val="919191"/>
+                <w:sz w:val="22"/>
+                <w:szCs w:val="22"/>
+              </w:rPr>
               <w:t xml:space="preserve"> </w:t>
             </w:r>
-            <w:proofErr w:type="spellStart"/>
-            <w:r>
-              <w:rPr>
-                <w:rFonts w:ascii="Consolas" w:hAnsi="Consolas"/>
-                <w:color w:val="919191"/>
-                <w:sz w:val="22"/>
-                <w:szCs w:val="22"/>
-              </w:rPr>
-              <w:t>Hilight</w:t>
-            </w:r>
-            <w:proofErr w:type="spellEnd"/>
-            <w:r>
-              <w:rPr>
-                <w:rFonts w:ascii="Consolas" w:hAnsi="Consolas"/>
-                <w:color w:val="919191"/>
-                <w:sz w:val="22"/>
-                <w:szCs w:val="22"/>
-              </w:rPr>
-              <w:t>한</w:t>
+            <w:r>
+              <w:rPr>
+                <w:rFonts w:ascii="Consolas" w:hAnsi="Consolas"/>
+                <w:color w:val="919191"/>
+                <w:sz w:val="22"/>
+                <w:szCs w:val="22"/>
+              </w:rPr>
+              <w:t>이후</w:t>
             </w:r>
             <w:r>
               <w:rPr>
@@ -3906,7 +3863,7 @@
                 <w:sz w:val="22"/>
                 <w:szCs w:val="22"/>
               </w:rPr>
-              <w:t>이후</w:t>
+              <w:t>붙여넣으면</w:t>
             </w:r>
             <w:r>
               <w:rPr>
@@ -3917,17 +3874,15 @@
               </w:rPr>
               <w:t xml:space="preserve"> </w:t>
             </w:r>
-            <w:proofErr w:type="spellStart"/>
-            <w:r>
-              <w:rPr>
-                <w:rFonts w:ascii="Consolas" w:hAnsi="Consolas"/>
-                <w:color w:val="919191"/>
-                <w:sz w:val="22"/>
-                <w:szCs w:val="22"/>
-              </w:rPr>
-              <w:t>붙여넣으면</w:t>
-            </w:r>
-            <w:proofErr w:type="spellEnd"/>
+            <w:r>
+              <w:rPr>
+                <w:rFonts w:ascii="Consolas" w:hAnsi="Consolas"/>
+                <w:color w:val="919191"/>
+                <w:sz w:val="22"/>
+                <w:szCs w:val="22"/>
+              </w:rPr>
+              <w:t>예쁘게</w:t>
+            </w:r>
             <w:r>
               <w:rPr>
                 <w:rFonts w:ascii="Consolas" w:hAnsi="Consolas"/>
@@ -3944,28 +3899,8 @@
                 <w:sz w:val="22"/>
                 <w:szCs w:val="22"/>
               </w:rPr>
-              <w:t>예쁘게</w:t>
-            </w:r>
-            <w:r>
-              <w:rPr>
-                <w:rFonts w:ascii="Consolas" w:hAnsi="Consolas"/>
-                <w:color w:val="919191"/>
-                <w:sz w:val="22"/>
-                <w:szCs w:val="22"/>
-              </w:rPr>
-              <w:t xml:space="preserve"> </w:t>
-            </w:r>
-            <w:proofErr w:type="spellStart"/>
-            <w:r>
-              <w:rPr>
-                <w:rFonts w:ascii="Consolas" w:hAnsi="Consolas"/>
-                <w:color w:val="919191"/>
-                <w:sz w:val="22"/>
-                <w:szCs w:val="22"/>
-              </w:rPr>
               <w:t>붙여넣어</w:t>
             </w:r>
-            <w:proofErr w:type="spellEnd"/>
             <w:r>
               <w:rPr>
                 <w:rFonts w:ascii="Consolas" w:hAnsi="Consolas"/>
@@ -4041,7 +3976,6 @@
                 <w:szCs w:val="22"/>
               </w:rPr>
             </w:pPr>
-            <w:proofErr w:type="spellStart"/>
             <w:r>
               <w:rPr>
                 <w:rFonts w:ascii="Consolas" w:hAnsi="Consolas"/>
@@ -4051,35 +3985,14 @@
               </w:rPr>
               <w:t>int</w:t>
             </w:r>
-            <w:proofErr w:type="spellEnd"/>
-            <w:r>
-              <w:rPr>
-                <w:rFonts w:ascii="Consolas" w:hAnsi="Consolas"/>
-                <w:color w:val="000000"/>
-                <w:sz w:val="22"/>
-                <w:szCs w:val="22"/>
-              </w:rPr>
-              <w:t xml:space="preserve"> </w:t>
-            </w:r>
-            <w:proofErr w:type="gramStart"/>
-            <w:r>
-              <w:rPr>
-                <w:rFonts w:ascii="Consolas" w:hAnsi="Consolas"/>
-                <w:color w:val="000000"/>
-                <w:sz w:val="22"/>
-                <w:szCs w:val="22"/>
-              </w:rPr>
-              <w:t>main(</w:t>
-            </w:r>
-            <w:proofErr w:type="gramEnd"/>
-            <w:r>
-              <w:rPr>
-                <w:rFonts w:ascii="Consolas" w:hAnsi="Consolas"/>
-                <w:color w:val="000000"/>
-                <w:sz w:val="22"/>
-                <w:szCs w:val="22"/>
-              </w:rPr>
-              <w:t>)</w:t>
+            <w:r>
+              <w:rPr>
+                <w:rFonts w:ascii="Consolas" w:hAnsi="Consolas"/>
+                <w:color w:val="000000"/>
+                <w:sz w:val="22"/>
+                <w:szCs w:val="22"/>
+              </w:rPr>
+              <w:t xml:space="preserve"> main()</w:t>
             </w:r>
           </w:p>
           <w:p>
@@ -4123,30 +4036,8 @@
                 <w:sz w:val="22"/>
                 <w:szCs w:val="22"/>
               </w:rPr>
-              <w:t xml:space="preserve">    </w:t>
-            </w:r>
-            <w:proofErr w:type="spellStart"/>
-            <w:proofErr w:type="gramStart"/>
-            <w:r>
-              <w:rPr>
-                <w:rFonts w:ascii="Consolas" w:hAnsi="Consolas"/>
-                <w:color w:val="000000"/>
-                <w:sz w:val="22"/>
-                <w:szCs w:val="22"/>
-              </w:rPr>
-              <w:t>printf</w:t>
-            </w:r>
-            <w:proofErr w:type="spellEnd"/>
-            <w:r>
-              <w:rPr>
-                <w:rFonts w:ascii="Consolas" w:hAnsi="Consolas"/>
-                <w:color w:val="000000"/>
-                <w:sz w:val="22"/>
-                <w:szCs w:val="22"/>
-              </w:rPr>
-              <w:t>(</w:t>
-            </w:r>
-            <w:proofErr w:type="gramEnd"/>
+              <w:t xml:space="preserve">    printf(</w:t>
+            </w:r>
             <w:r>
               <w:rPr>
                 <w:rFonts w:ascii="Consolas" w:hAnsi="Consolas"/>
@@ -4478,7 +4369,7 @@
                           <pic:cNvPicPr/>
                         </pic:nvPicPr>
                         <pic:blipFill>
-                          <a:blip r:embed="rId9"/>
+                          <a:blip r:embed="rId11"/>
                           <a:stretch>
                             <a:fillRect/>
                           </a:stretch>
@@ -4553,27 +4444,7 @@
                 <w:sz w:val="22"/>
                 <w:szCs w:val="22"/>
               </w:rPr>
-              <w:t xml:space="preserve">#pragma </w:t>
-            </w:r>
-            <w:proofErr w:type="gramStart"/>
-            <w:r>
-              <w:rPr>
-                <w:rFonts w:ascii="Consolas" w:hAnsi="Consolas"/>
-                <w:color w:val="000000"/>
-                <w:sz w:val="22"/>
-                <w:szCs w:val="22"/>
-              </w:rPr>
-              <w:t>disable(</w:t>
-            </w:r>
-            <w:proofErr w:type="gramEnd"/>
-            <w:r>
-              <w:rPr>
-                <w:rFonts w:ascii="Consolas" w:hAnsi="Consolas"/>
-                <w:color w:val="000000"/>
-                <w:sz w:val="22"/>
-                <w:szCs w:val="22"/>
-              </w:rPr>
-              <w:t>warning</w:t>
+              <w:t>#pragma disable(warning</w:t>
             </w:r>
             <w:r>
               <w:rPr>
@@ -4624,7 +4495,6 @@
               </w:rPr>
               <w:t>&lt;</w:t>
             </w:r>
-            <w:proofErr w:type="spellStart"/>
             <w:r>
               <w:rPr>
                 <w:rFonts w:ascii="Consolas" w:hAnsi="Consolas"/>
@@ -4652,7 +4522,6 @@
               </w:rPr>
               <w:t>h</w:t>
             </w:r>
-            <w:proofErr w:type="spellEnd"/>
             <w:r>
               <w:rPr>
                 <w:rFonts w:ascii="Consolas" w:hAnsi="Consolas"/>
@@ -4811,27 +4680,34 @@
                 <w:sz w:val="22"/>
                 <w:szCs w:val="22"/>
               </w:rPr>
+              <w:t xml:space="preserve"> Hilight</w:t>
+            </w:r>
+            <w:r>
+              <w:rPr>
+                <w:rFonts w:ascii="Consolas" w:hAnsi="Consolas"/>
+                <w:color w:val="919191"/>
+                <w:sz w:val="22"/>
+                <w:szCs w:val="22"/>
+              </w:rPr>
+              <w:t>한</w:t>
+            </w:r>
+            <w:r>
+              <w:rPr>
+                <w:rFonts w:ascii="Consolas" w:hAnsi="Consolas"/>
+                <w:color w:val="919191"/>
+                <w:sz w:val="22"/>
+                <w:szCs w:val="22"/>
+              </w:rPr>
               <w:t xml:space="preserve"> </w:t>
             </w:r>
-            <w:proofErr w:type="spellStart"/>
-            <w:r>
-              <w:rPr>
-                <w:rFonts w:ascii="Consolas" w:hAnsi="Consolas"/>
-                <w:color w:val="919191"/>
-                <w:sz w:val="22"/>
-                <w:szCs w:val="22"/>
-              </w:rPr>
-              <w:t>Hilight</w:t>
-            </w:r>
-            <w:proofErr w:type="spellEnd"/>
-            <w:r>
-              <w:rPr>
-                <w:rFonts w:ascii="Consolas" w:hAnsi="Consolas"/>
-                <w:color w:val="919191"/>
-                <w:sz w:val="22"/>
-                <w:szCs w:val="22"/>
-              </w:rPr>
-              <w:t>한</w:t>
+            <w:r>
+              <w:rPr>
+                <w:rFonts w:ascii="Consolas" w:hAnsi="Consolas"/>
+                <w:color w:val="919191"/>
+                <w:sz w:val="22"/>
+                <w:szCs w:val="22"/>
+              </w:rPr>
+              <w:t>이후</w:t>
             </w:r>
             <w:r>
               <w:rPr>
@@ -4849,7 +4725,7 @@
                 <w:sz w:val="22"/>
                 <w:szCs w:val="22"/>
               </w:rPr>
-              <w:t>이후</w:t>
+              <w:t>붙여넣으면</w:t>
             </w:r>
             <w:r>
               <w:rPr>
@@ -4860,17 +4736,15 @@
               </w:rPr>
               <w:t xml:space="preserve"> </w:t>
             </w:r>
-            <w:proofErr w:type="spellStart"/>
-            <w:r>
-              <w:rPr>
-                <w:rFonts w:ascii="Consolas" w:hAnsi="Consolas"/>
-                <w:color w:val="919191"/>
-                <w:sz w:val="22"/>
-                <w:szCs w:val="22"/>
-              </w:rPr>
-              <w:t>붙여넣으면</w:t>
-            </w:r>
-            <w:proofErr w:type="spellEnd"/>
+            <w:r>
+              <w:rPr>
+                <w:rFonts w:ascii="Consolas" w:hAnsi="Consolas"/>
+                <w:color w:val="919191"/>
+                <w:sz w:val="22"/>
+                <w:szCs w:val="22"/>
+              </w:rPr>
+              <w:t>예쁘게</w:t>
+            </w:r>
             <w:r>
               <w:rPr>
                 <w:rFonts w:ascii="Consolas" w:hAnsi="Consolas"/>
@@ -4887,28 +4761,8 @@
                 <w:sz w:val="22"/>
                 <w:szCs w:val="22"/>
               </w:rPr>
-              <w:t>예쁘게</w:t>
-            </w:r>
-            <w:r>
-              <w:rPr>
-                <w:rFonts w:ascii="Consolas" w:hAnsi="Consolas"/>
-                <w:color w:val="919191"/>
-                <w:sz w:val="22"/>
-                <w:szCs w:val="22"/>
-              </w:rPr>
-              <w:t xml:space="preserve"> </w:t>
-            </w:r>
-            <w:proofErr w:type="spellStart"/>
-            <w:r>
-              <w:rPr>
-                <w:rFonts w:ascii="Consolas" w:hAnsi="Consolas"/>
-                <w:color w:val="919191"/>
-                <w:sz w:val="22"/>
-                <w:szCs w:val="22"/>
-              </w:rPr>
               <w:t>붙여넣어</w:t>
             </w:r>
-            <w:proofErr w:type="spellEnd"/>
             <w:r>
               <w:rPr>
                 <w:rFonts w:ascii="Consolas" w:hAnsi="Consolas"/>
@@ -4984,7 +4838,6 @@
                 <w:szCs w:val="22"/>
               </w:rPr>
             </w:pPr>
-            <w:proofErr w:type="spellStart"/>
             <w:r>
               <w:rPr>
                 <w:rFonts w:ascii="Consolas" w:hAnsi="Consolas"/>
@@ -4994,35 +4847,14 @@
               </w:rPr>
               <w:t>int</w:t>
             </w:r>
-            <w:proofErr w:type="spellEnd"/>
-            <w:r>
-              <w:rPr>
-                <w:rFonts w:ascii="Consolas" w:hAnsi="Consolas"/>
-                <w:color w:val="000000"/>
-                <w:sz w:val="22"/>
-                <w:szCs w:val="22"/>
-              </w:rPr>
-              <w:t xml:space="preserve"> </w:t>
-            </w:r>
-            <w:proofErr w:type="gramStart"/>
-            <w:r>
-              <w:rPr>
-                <w:rFonts w:ascii="Consolas" w:hAnsi="Consolas"/>
-                <w:color w:val="000000"/>
-                <w:sz w:val="22"/>
-                <w:szCs w:val="22"/>
-              </w:rPr>
-              <w:t>main(</w:t>
-            </w:r>
-            <w:proofErr w:type="gramEnd"/>
-            <w:r>
-              <w:rPr>
-                <w:rFonts w:ascii="Consolas" w:hAnsi="Consolas"/>
-                <w:color w:val="000000"/>
-                <w:sz w:val="22"/>
-                <w:szCs w:val="22"/>
-              </w:rPr>
-              <w:t>)</w:t>
+            <w:r>
+              <w:rPr>
+                <w:rFonts w:ascii="Consolas" w:hAnsi="Consolas"/>
+                <w:color w:val="000000"/>
+                <w:sz w:val="22"/>
+                <w:szCs w:val="22"/>
+              </w:rPr>
+              <w:t xml:space="preserve"> main()</w:t>
             </w:r>
           </w:p>
           <w:p>
@@ -5066,30 +4898,8 @@
                 <w:sz w:val="22"/>
                 <w:szCs w:val="22"/>
               </w:rPr>
-              <w:t xml:space="preserve">    </w:t>
-            </w:r>
-            <w:proofErr w:type="spellStart"/>
-            <w:proofErr w:type="gramStart"/>
-            <w:r>
-              <w:rPr>
-                <w:rFonts w:ascii="Consolas" w:hAnsi="Consolas"/>
-                <w:color w:val="000000"/>
-                <w:sz w:val="22"/>
-                <w:szCs w:val="22"/>
-              </w:rPr>
-              <w:t>printf</w:t>
-            </w:r>
-            <w:proofErr w:type="spellEnd"/>
-            <w:r>
-              <w:rPr>
-                <w:rFonts w:ascii="Consolas" w:hAnsi="Consolas"/>
-                <w:color w:val="000000"/>
-                <w:sz w:val="22"/>
-                <w:szCs w:val="22"/>
-              </w:rPr>
-              <w:t>(</w:t>
-            </w:r>
-            <w:proofErr w:type="gramEnd"/>
+              <w:t xml:space="preserve">    printf(</w:t>
+            </w:r>
             <w:r>
               <w:rPr>
                 <w:rFonts w:ascii="Consolas" w:hAnsi="Consolas"/>
@@ -5434,7 +5244,7 @@
                           <pic:cNvPicPr/>
                         </pic:nvPicPr>
                         <pic:blipFill>
-                          <a:blip r:embed="rId9"/>
+                          <a:blip r:embed="rId11"/>
                           <a:stretch>
                             <a:fillRect/>
                           </a:stretch>
@@ -5509,27 +5319,7 @@
                 <w:sz w:val="22"/>
                 <w:szCs w:val="22"/>
               </w:rPr>
-              <w:t xml:space="preserve">#pragma </w:t>
-            </w:r>
-            <w:proofErr w:type="gramStart"/>
-            <w:r>
-              <w:rPr>
-                <w:rFonts w:ascii="Consolas" w:hAnsi="Consolas"/>
-                <w:color w:val="000000"/>
-                <w:sz w:val="22"/>
-                <w:szCs w:val="22"/>
-              </w:rPr>
-              <w:t>disable(</w:t>
-            </w:r>
-            <w:proofErr w:type="gramEnd"/>
-            <w:r>
-              <w:rPr>
-                <w:rFonts w:ascii="Consolas" w:hAnsi="Consolas"/>
-                <w:color w:val="000000"/>
-                <w:sz w:val="22"/>
-                <w:szCs w:val="22"/>
-              </w:rPr>
-              <w:t>warning</w:t>
+              <w:t>#pragma disable(warning</w:t>
             </w:r>
             <w:r>
               <w:rPr>
@@ -5580,7 +5370,6 @@
               </w:rPr>
               <w:t>&lt;</w:t>
             </w:r>
-            <w:proofErr w:type="spellStart"/>
             <w:r>
               <w:rPr>
                 <w:rFonts w:ascii="Consolas" w:hAnsi="Consolas"/>
@@ -5608,7 +5397,6 @@
               </w:rPr>
               <w:t>h</w:t>
             </w:r>
-            <w:proofErr w:type="spellEnd"/>
             <w:r>
               <w:rPr>
                 <w:rFonts w:ascii="Consolas" w:hAnsi="Consolas"/>
@@ -5767,27 +5555,34 @@
                 <w:sz w:val="22"/>
                 <w:szCs w:val="22"/>
               </w:rPr>
+              <w:t xml:space="preserve"> Hilight</w:t>
+            </w:r>
+            <w:r>
+              <w:rPr>
+                <w:rFonts w:ascii="Consolas" w:hAnsi="Consolas"/>
+                <w:color w:val="919191"/>
+                <w:sz w:val="22"/>
+                <w:szCs w:val="22"/>
+              </w:rPr>
+              <w:t>한</w:t>
+            </w:r>
+            <w:r>
+              <w:rPr>
+                <w:rFonts w:ascii="Consolas" w:hAnsi="Consolas"/>
+                <w:color w:val="919191"/>
+                <w:sz w:val="22"/>
+                <w:szCs w:val="22"/>
+              </w:rPr>
               <w:t xml:space="preserve"> </w:t>
             </w:r>
-            <w:proofErr w:type="spellStart"/>
-            <w:r>
-              <w:rPr>
-                <w:rFonts w:ascii="Consolas" w:hAnsi="Consolas"/>
-                <w:color w:val="919191"/>
-                <w:sz w:val="22"/>
-                <w:szCs w:val="22"/>
-              </w:rPr>
-              <w:t>Hilight</w:t>
-            </w:r>
-            <w:proofErr w:type="spellEnd"/>
-            <w:r>
-              <w:rPr>
-                <w:rFonts w:ascii="Consolas" w:hAnsi="Consolas"/>
-                <w:color w:val="919191"/>
-                <w:sz w:val="22"/>
-                <w:szCs w:val="22"/>
-              </w:rPr>
-              <w:t>한</w:t>
+            <w:r>
+              <w:rPr>
+                <w:rFonts w:ascii="Consolas" w:hAnsi="Consolas"/>
+                <w:color w:val="919191"/>
+                <w:sz w:val="22"/>
+                <w:szCs w:val="22"/>
+              </w:rPr>
+              <w:t>이후</w:t>
             </w:r>
             <w:r>
               <w:rPr>
@@ -5805,7 +5600,7 @@
                 <w:sz w:val="22"/>
                 <w:szCs w:val="22"/>
               </w:rPr>
-              <w:t>이후</w:t>
+              <w:t>붙여넣으면</w:t>
             </w:r>
             <w:r>
               <w:rPr>
@@ -5816,17 +5611,15 @@
               </w:rPr>
               <w:t xml:space="preserve"> </w:t>
             </w:r>
-            <w:proofErr w:type="spellStart"/>
-            <w:r>
-              <w:rPr>
-                <w:rFonts w:ascii="Consolas" w:hAnsi="Consolas"/>
-                <w:color w:val="919191"/>
-                <w:sz w:val="22"/>
-                <w:szCs w:val="22"/>
-              </w:rPr>
-              <w:t>붙여넣으면</w:t>
-            </w:r>
-            <w:proofErr w:type="spellEnd"/>
+            <w:r>
+              <w:rPr>
+                <w:rFonts w:ascii="Consolas" w:hAnsi="Consolas"/>
+                <w:color w:val="919191"/>
+                <w:sz w:val="22"/>
+                <w:szCs w:val="22"/>
+              </w:rPr>
+              <w:t>예쁘게</w:t>
+            </w:r>
             <w:r>
               <w:rPr>
                 <w:rFonts w:ascii="Consolas" w:hAnsi="Consolas"/>
@@ -5843,28 +5636,8 @@
                 <w:sz w:val="22"/>
                 <w:szCs w:val="22"/>
               </w:rPr>
-              <w:t>예쁘게</w:t>
-            </w:r>
-            <w:r>
-              <w:rPr>
-                <w:rFonts w:ascii="Consolas" w:hAnsi="Consolas"/>
-                <w:color w:val="919191"/>
-                <w:sz w:val="22"/>
-                <w:szCs w:val="22"/>
-              </w:rPr>
-              <w:t xml:space="preserve"> </w:t>
-            </w:r>
-            <w:proofErr w:type="spellStart"/>
-            <w:r>
-              <w:rPr>
-                <w:rFonts w:ascii="Consolas" w:hAnsi="Consolas"/>
-                <w:color w:val="919191"/>
-                <w:sz w:val="22"/>
-                <w:szCs w:val="22"/>
-              </w:rPr>
               <w:t>붙여넣어</w:t>
             </w:r>
-            <w:proofErr w:type="spellEnd"/>
             <w:r>
               <w:rPr>
                 <w:rFonts w:ascii="Consolas" w:hAnsi="Consolas"/>
@@ -5940,7 +5713,6 @@
                 <w:szCs w:val="22"/>
               </w:rPr>
             </w:pPr>
-            <w:proofErr w:type="spellStart"/>
             <w:r>
               <w:rPr>
                 <w:rFonts w:ascii="Consolas" w:hAnsi="Consolas"/>
@@ -5950,35 +5722,14 @@
               </w:rPr>
               <w:t>int</w:t>
             </w:r>
-            <w:proofErr w:type="spellEnd"/>
-            <w:r>
-              <w:rPr>
-                <w:rFonts w:ascii="Consolas" w:hAnsi="Consolas"/>
-                <w:color w:val="000000"/>
-                <w:sz w:val="22"/>
-                <w:szCs w:val="22"/>
-              </w:rPr>
-              <w:t xml:space="preserve"> </w:t>
-            </w:r>
-            <w:proofErr w:type="gramStart"/>
-            <w:r>
-              <w:rPr>
-                <w:rFonts w:ascii="Consolas" w:hAnsi="Consolas"/>
-                <w:color w:val="000000"/>
-                <w:sz w:val="22"/>
-                <w:szCs w:val="22"/>
-              </w:rPr>
-              <w:t>main(</w:t>
-            </w:r>
-            <w:proofErr w:type="gramEnd"/>
-            <w:r>
-              <w:rPr>
-                <w:rFonts w:ascii="Consolas" w:hAnsi="Consolas"/>
-                <w:color w:val="000000"/>
-                <w:sz w:val="22"/>
-                <w:szCs w:val="22"/>
-              </w:rPr>
-              <w:t>)</w:t>
+            <w:r>
+              <w:rPr>
+                <w:rFonts w:ascii="Consolas" w:hAnsi="Consolas"/>
+                <w:color w:val="000000"/>
+                <w:sz w:val="22"/>
+                <w:szCs w:val="22"/>
+              </w:rPr>
+              <w:t xml:space="preserve"> main()</w:t>
             </w:r>
           </w:p>
           <w:p>
@@ -6022,30 +5773,8 @@
                 <w:sz w:val="22"/>
                 <w:szCs w:val="22"/>
               </w:rPr>
-              <w:t xml:space="preserve">    </w:t>
-            </w:r>
-            <w:proofErr w:type="spellStart"/>
-            <w:proofErr w:type="gramStart"/>
-            <w:r>
-              <w:rPr>
-                <w:rFonts w:ascii="Consolas" w:hAnsi="Consolas"/>
-                <w:color w:val="000000"/>
-                <w:sz w:val="22"/>
-                <w:szCs w:val="22"/>
-              </w:rPr>
-              <w:t>printf</w:t>
-            </w:r>
-            <w:proofErr w:type="spellEnd"/>
-            <w:r>
-              <w:rPr>
-                <w:rFonts w:ascii="Consolas" w:hAnsi="Consolas"/>
-                <w:color w:val="000000"/>
-                <w:sz w:val="22"/>
-                <w:szCs w:val="22"/>
-              </w:rPr>
-              <w:t>(</w:t>
-            </w:r>
-            <w:proofErr w:type="gramEnd"/>
+              <w:t xml:space="preserve">    printf(</w:t>
+            </w:r>
             <w:r>
               <w:rPr>
                 <w:rFonts w:ascii="Consolas" w:hAnsi="Consolas"/>
@@ -6134,8 +5863,9 @@
     <w:p/>
     <w:p/>
     <w:sectPr>
+      <w:footerReference w:type="default" r:id="rId12"/>
       <w:pgSz w:w="11906" w:h="16838"/>
-      <w:pgMar w:top="720" w:right="720" w:bottom="720" w:left="720" w:header="851" w:footer="992" w:gutter="0"/>
+      <w:pgMar w:top="720" w:right="720" w:bottom="720" w:left="720" w:header="851" w:footer="0" w:gutter="0"/>
       <w:cols w:space="425"/>
       <w:docGrid w:linePitch="360"/>
     </w:sectPr>
@@ -6916,28 +6646,24 @@
         </w:rPr>
         <w:t xml:space="preserve"> </w:t>
       </w:r>
-      <w:proofErr w:type="spellStart"/>
       <w:r>
         <w:rPr>
           <w:rFonts w:hint="eastAsia"/>
         </w:rPr>
         <w:t>윗</w:t>
       </w:r>
-      <w:proofErr w:type="spellEnd"/>
-      <w:r>
-        <w:rPr>
-          <w:rFonts w:hint="eastAsia"/>
-        </w:rPr>
-        <w:t xml:space="preserve"> </w:t>
-      </w:r>
-      <w:proofErr w:type="spellStart"/>
+      <w:r>
+        <w:rPr>
+          <w:rFonts w:hint="eastAsia"/>
+        </w:rPr>
+        <w:t xml:space="preserve"> </w:t>
+      </w:r>
       <w:r>
         <w:rPr>
           <w:rFonts w:hint="eastAsia"/>
         </w:rPr>
         <w:t>출에</w:t>
       </w:r>
-      <w:proofErr w:type="spellEnd"/>
       <w:r>
         <w:rPr>
           <w:rFonts w:hint="eastAsia"/>
@@ -7202,14 +6928,12 @@
         </w:rPr>
         <w:t xml:space="preserve"> </w:t>
       </w:r>
-      <w:proofErr w:type="spellStart"/>
       <w:r>
         <w:rPr>
           <w:rFonts w:hint="eastAsia"/>
         </w:rPr>
         <w:t>붙여넣어</w:t>
       </w:r>
-      <w:proofErr w:type="spellEnd"/>
       <w:r>
         <w:rPr>
           <w:rFonts w:hint="eastAsia"/>
@@ -7248,6 +6972,220 @@
           <w:sz w:val="22"/>
         </w:rPr>
         <w:t>http://markup.su/highlighter/</w:t>
+      </w:r>
+    </w:p>
+    <w:p>
+      <w:pPr>
+        <w:pStyle w:val="a8"/>
+        <w:rPr>
+          <w:color w:val="919191"/>
+          <w:sz w:val="22"/>
+        </w:rPr>
+      </w:pPr>
+    </w:p>
+    <w:p>
+      <w:pPr>
+        <w:pStyle w:val="a8"/>
+        <w:rPr>
+          <w:color w:val="919191"/>
+          <w:sz w:val="22"/>
+        </w:rPr>
+      </w:pPr>
+      <w:r>
+        <w:rPr>
+          <w:color w:val="919191"/>
+          <w:sz w:val="22"/>
+        </w:rPr>
+        <w:t>[</w:t>
+      </w:r>
+      <w:r>
+        <w:rPr>
+          <w:rFonts w:hint="eastAsia"/>
+          <w:color w:val="919191"/>
+          <w:sz w:val="22"/>
+        </w:rPr>
+        <w:t>TI</w:t>
+      </w:r>
+      <w:r>
+        <w:rPr>
+          <w:color w:val="919191"/>
+          <w:sz w:val="22"/>
+        </w:rPr>
+        <w:t xml:space="preserve">P!] Visual Studio </w:t>
+      </w:r>
+      <w:r>
+        <w:rPr>
+          <w:rFonts w:hint="eastAsia"/>
+          <w:color w:val="919191"/>
+          <w:sz w:val="22"/>
+        </w:rPr>
+        <w:t>혹은</w:t>
+      </w:r>
+      <w:r>
+        <w:rPr>
+          <w:rFonts w:hint="eastAsia"/>
+          <w:color w:val="919191"/>
+          <w:sz w:val="22"/>
+        </w:rPr>
+        <w:t xml:space="preserve"> </w:t>
+      </w:r>
+      <w:r>
+        <w:rPr>
+          <w:color w:val="919191"/>
+          <w:sz w:val="22"/>
+        </w:rPr>
+        <w:t>VS Code</w:t>
+      </w:r>
+      <w:r>
+        <w:rPr>
+          <w:rFonts w:hint="eastAsia"/>
+          <w:color w:val="919191"/>
+          <w:sz w:val="22"/>
+        </w:rPr>
+        <w:t>를</w:t>
+      </w:r>
+      <w:r>
+        <w:rPr>
+          <w:rFonts w:hint="eastAsia"/>
+          <w:color w:val="919191"/>
+          <w:sz w:val="22"/>
+        </w:rPr>
+        <w:t xml:space="preserve"> </w:t>
+      </w:r>
+      <w:r>
+        <w:rPr>
+          <w:rFonts w:hint="eastAsia"/>
+          <w:color w:val="919191"/>
+          <w:sz w:val="22"/>
+        </w:rPr>
+        <w:t>사용하신다면</w:t>
+      </w:r>
+      <w:r>
+        <w:rPr>
+          <w:rFonts w:hint="eastAsia"/>
+          <w:color w:val="919191"/>
+          <w:sz w:val="22"/>
+        </w:rPr>
+        <w:t xml:space="preserve"> </w:t>
+      </w:r>
+      <w:r>
+        <w:rPr>
+          <w:color w:val="919191"/>
+          <w:sz w:val="22"/>
+        </w:rPr>
+        <w:t xml:space="preserve">Light </w:t>
+      </w:r>
+      <w:r>
+        <w:rPr>
+          <w:rFonts w:hint="eastAsia"/>
+          <w:color w:val="919191"/>
+          <w:sz w:val="22"/>
+        </w:rPr>
+        <w:t>테마에서</w:t>
+      </w:r>
+      <w:r>
+        <w:rPr>
+          <w:rFonts w:hint="eastAsia"/>
+          <w:color w:val="919191"/>
+          <w:sz w:val="22"/>
+        </w:rPr>
+        <w:t xml:space="preserve"> </w:t>
+      </w:r>
+      <w:r>
+        <w:rPr>
+          <w:rFonts w:hint="eastAsia"/>
+          <w:color w:val="919191"/>
+          <w:sz w:val="22"/>
+        </w:rPr>
+        <w:t>복사</w:t>
+      </w:r>
+      <w:r>
+        <w:rPr>
+          <w:rFonts w:hint="eastAsia"/>
+          <w:color w:val="919191"/>
+          <w:sz w:val="22"/>
+        </w:rPr>
+        <w:t xml:space="preserve"> </w:t>
+      </w:r>
+      <w:r>
+        <w:rPr>
+          <w:rFonts w:hint="eastAsia"/>
+          <w:color w:val="919191"/>
+          <w:sz w:val="22"/>
+        </w:rPr>
+        <w:t>후</w:t>
+      </w:r>
+      <w:r>
+        <w:rPr>
+          <w:rFonts w:hint="eastAsia"/>
+          <w:color w:val="919191"/>
+          <w:sz w:val="22"/>
+        </w:rPr>
+        <w:t xml:space="preserve"> </w:t>
+      </w:r>
+      <w:r>
+        <w:rPr>
+          <w:rFonts w:hint="eastAsia"/>
+          <w:color w:val="919191"/>
+          <w:sz w:val="22"/>
+        </w:rPr>
+        <w:t>바로</w:t>
+      </w:r>
+      <w:r>
+        <w:rPr>
+          <w:rFonts w:hint="eastAsia"/>
+          <w:color w:val="919191"/>
+          <w:sz w:val="22"/>
+        </w:rPr>
+        <w:t xml:space="preserve"> </w:t>
+      </w:r>
+      <w:r>
+        <w:rPr>
+          <w:rFonts w:hint="eastAsia"/>
+          <w:color w:val="919191"/>
+          <w:sz w:val="22"/>
+        </w:rPr>
+        <w:t>붙여넣기</w:t>
+      </w:r>
+      <w:r>
+        <w:rPr>
+          <w:rFonts w:hint="eastAsia"/>
+          <w:color w:val="919191"/>
+          <w:sz w:val="22"/>
+        </w:rPr>
+        <w:t xml:space="preserve"> </w:t>
+      </w:r>
+      <w:r>
+        <w:rPr>
+          <w:rFonts w:hint="eastAsia"/>
+          <w:color w:val="919191"/>
+          <w:sz w:val="22"/>
+        </w:rPr>
+        <w:t>해도</w:t>
+      </w:r>
+      <w:r>
+        <w:rPr>
+          <w:rFonts w:hint="eastAsia"/>
+          <w:color w:val="919191"/>
+          <w:sz w:val="22"/>
+        </w:rPr>
+        <w:t xml:space="preserve"> </w:t>
+      </w:r>
+      <w:r>
+        <w:rPr>
+          <w:rFonts w:hint="eastAsia"/>
+          <w:color w:val="919191"/>
+          <w:sz w:val="22"/>
+        </w:rPr>
+        <w:t>됩니다</w:t>
+      </w:r>
+      <w:r>
+        <w:rPr>
+          <w:rFonts w:hint="eastAsia"/>
+          <w:color w:val="919191"/>
+          <w:sz w:val="22"/>
+        </w:rPr>
+        <w:t>.</w:t>
       </w:r>
     </w:p>
   </w:comment>
@@ -7276,6 +7214,196 @@
   <w16cid:commentId w16cid:paraId="3F23227F" w16cid:durableId="1E4EFDCF"/>
   <w16cid:commentId w16cid:paraId="7568EE0F" w16cid:durableId="1E4EFDA6"/>
 </w16cid:commentsIds>
+</file>
+
+<file path=word/endnotes.xml><?xml version="1.0" encoding="utf-8"?>
+<w:endnotes xmlns:wpc="http://schemas.microsoft.com/office/word/2010/wordprocessingCanvas" xmlns:cx="http://schemas.microsoft.com/office/drawing/2014/chartex" xmlns:cx1="http://schemas.microsoft.com/office/drawing/2015/9/8/chartex" xmlns:cx2="http://schemas.microsoft.com/office/drawing/2015/10/21/chartex" xmlns:cx3="http://schemas.microsoft.com/office/drawing/2016/5/9/chartex" xmlns:cx4="http://schemas.microsoft.com/office/drawing/2016/5/10/chartex" xmlns:cx5="http://schemas.microsoft.com/office/drawing/2016/5/11/chartex" xmlns:cx6="http://schemas.microsoft.com/office/drawing/2016/5/12/chartex" xmlns:cx7="http://schemas.microsoft.com/office/drawing/2016/5/13/chartex" xmlns:cx8="http://schemas.microsoft.com/office/drawing/2016/5/14/chartex" xmlns:mc="http://schemas.openxmlformats.org/markup-compatibility/2006" xmlns:aink="http://schemas.microsoft.com/office/drawing/2016/ink" xmlns:am3d="http://schemas.microsoft.com/office/drawing/2017/model3d" xmlns:o="urn:schemas-microsoft-com:office:office" xmlns:r="http://schemas.openxmlformats.org/officeDocument/2006/relationships" xmlns:m="http://schemas.openxmlformats.org/officeDocument/2006/math" xmlns:v="urn:schemas-microsoft-com:vml" xmlns:wp14="http://schemas.microsoft.com/office/word/2010/wordprocessingDrawing" xmlns:wp="http://schemas.openxmlformats.org/drawingml/2006/wordprocessingDrawing" xmlns:w10="urn:schemas-microsoft-com:office:word" xmlns:w="http://schemas.openxmlformats.org/wordprocessingml/2006/main" xmlns:w14="http://schemas.microsoft.com/office/word/2010/wordml" xmlns:w15="http://schemas.microsoft.com/office/word/2012/wordml" xmlns:w16cid="http://schemas.microsoft.com/office/word/2016/wordml/cid" xmlns:w16se="http://schemas.microsoft.com/office/word/2015/wordml/symex" xmlns:wpg="http://schemas.microsoft.com/office/word/2010/wordprocessingGroup" xmlns:wpi="http://schemas.microsoft.com/office/word/2010/wordprocessingInk" xmlns:wne="http://schemas.microsoft.com/office/word/2006/wordml" xmlns:wps="http://schemas.microsoft.com/office/word/2010/wordprocessingShape" mc:Ignorable="w14 w15 w16se w16cid wp14">
+  <w:endnote w:type="separator" w:id="-1">
+    <w:p>
+      <w:pPr>
+        <w:spacing w:after="0" w:line="240" w:lineRule="auto"/>
+      </w:pPr>
+      <w:r>
+        <w:separator/>
+      </w:r>
+    </w:p>
+  </w:endnote>
+  <w:endnote w:type="continuationSeparator" w:id="0">
+    <w:p>
+      <w:pPr>
+        <w:spacing w:after="0" w:line="240" w:lineRule="auto"/>
+      </w:pPr>
+      <w:r>
+        <w:continuationSeparator/>
+      </w:r>
+    </w:p>
+  </w:endnote>
+</w:endnotes>
+</file>
+
+<file path=word/footer1.xml><?xml version="1.0" encoding="utf-8"?>
+<w:ftr xmlns:wpc="http://schemas.microsoft.com/office/word/2010/wordprocessingCanvas" xmlns:cx="http://schemas.microsoft.com/office/drawing/2014/chartex" xmlns:cx1="http://schemas.microsoft.com/office/drawing/2015/9/8/chartex" xmlns:cx2="http://schemas.microsoft.com/office/drawing/2015/10/21/chartex" xmlns:cx3="http://schemas.microsoft.com/office/drawing/2016/5/9/chartex" xmlns:cx4="http://schemas.microsoft.com/office/drawing/2016/5/10/chartex" xmlns:cx5="http://schemas.microsoft.com/office/drawing/2016/5/11/chartex" xmlns:cx6="http://schemas.microsoft.com/office/drawing/2016/5/12/chartex" xmlns:cx7="http://schemas.microsoft.com/office/drawing/2016/5/13/chartex" xmlns:cx8="http://schemas.microsoft.com/office/drawing/2016/5/14/chartex" xmlns:mc="http://schemas.openxmlformats.org/markup-compatibility/2006" xmlns:aink="http://schemas.microsoft.com/office/drawing/2016/ink" xmlns:am3d="http://schemas.microsoft.com/office/drawing/2017/model3d" xmlns:o="urn:schemas-microsoft-com:office:office" xmlns:r="http://schemas.openxmlformats.org/officeDocument/2006/relationships" xmlns:m="http://schemas.openxmlformats.org/officeDocument/2006/math" xmlns:v="urn:schemas-microsoft-com:vml" xmlns:wp14="http://schemas.microsoft.com/office/word/2010/wordprocessingDrawing" xmlns:wp="http://schemas.openxmlformats.org/drawingml/2006/wordprocessingDrawing" xmlns:w10="urn:schemas-microsoft-com:office:word" xmlns:w="http://schemas.openxmlformats.org/wordprocessingml/2006/main" xmlns:w14="http://schemas.microsoft.com/office/word/2010/wordml" xmlns:w15="http://schemas.microsoft.com/office/word/2012/wordml" xmlns:w16cid="http://schemas.microsoft.com/office/word/2016/wordml/cid" xmlns:w16se="http://schemas.microsoft.com/office/word/2015/wordml/symex" xmlns:wpg="http://schemas.microsoft.com/office/word/2010/wordprocessingGroup" xmlns:wpi="http://schemas.microsoft.com/office/word/2010/wordprocessingInk" xmlns:wne="http://schemas.microsoft.com/office/word/2006/wordml" xmlns:wps="http://schemas.microsoft.com/office/word/2010/wordprocessingShape" mc:Ignorable="w14 w15 w16se w16cid wp14">
+  <w:sdt>
+    <w:sdtPr>
+      <w:id w:val="2144227969"/>
+      <w:docPartObj>
+        <w:docPartGallery w:val="Page Numbers (Bottom of Page)"/>
+        <w:docPartUnique/>
+      </w:docPartObj>
+    </w:sdtPr>
+    <w:sdtContent>
+      <w:sdt>
+        <w:sdtPr>
+          <w:id w:val="-1769616900"/>
+          <w:docPartObj>
+            <w:docPartGallery w:val="Page Numbers (Top of Page)"/>
+            <w:docPartUnique/>
+          </w:docPartObj>
+        </w:sdtPr>
+        <w:sdtContent>
+          <w:p>
+            <w:pPr>
+              <w:pStyle w:val="ac"/>
+              <w:jc w:val="right"/>
+            </w:pPr>
+            <w:r>
+              <w:rPr>
+                <w:lang w:val="ko-KR"/>
+              </w:rPr>
+              <w:t>페이지</w:t>
+            </w:r>
+            <w:r>
+              <w:rPr>
+                <w:lang w:val="ko-KR"/>
+              </w:rPr>
+              <w:t xml:space="preserve"> </w:t>
+            </w:r>
+            <w:r>
+              <w:rPr>
+                <w:b/>
+                <w:bCs/>
+                <w:sz w:val="24"/>
+                <w:szCs w:val="24"/>
+              </w:rPr>
+              <w:fldChar w:fldCharType="begin"/>
+            </w:r>
+            <w:r>
+              <w:rPr>
+                <w:b/>
+                <w:bCs/>
+              </w:rPr>
+              <w:instrText>PAGE</w:instrText>
+            </w:r>
+            <w:r>
+              <w:rPr>
+                <w:b/>
+                <w:bCs/>
+                <w:sz w:val="24"/>
+                <w:szCs w:val="24"/>
+              </w:rPr>
+              <w:fldChar w:fldCharType="separate"/>
+            </w:r>
+            <w:r>
+              <w:rPr>
+                <w:b/>
+                <w:bCs/>
+                <w:lang w:val="ko-KR"/>
+              </w:rPr>
+              <w:t>2</w:t>
+            </w:r>
+            <w:r>
+              <w:rPr>
+                <w:b/>
+                <w:bCs/>
+                <w:sz w:val="24"/>
+                <w:szCs w:val="24"/>
+              </w:rPr>
+              <w:fldChar w:fldCharType="end"/>
+            </w:r>
+            <w:r>
+              <w:rPr>
+                <w:lang w:val="ko-KR"/>
+              </w:rPr>
+              <w:t xml:space="preserve"> / </w:t>
+            </w:r>
+            <w:r>
+              <w:rPr>
+                <w:b/>
+                <w:bCs/>
+                <w:sz w:val="24"/>
+                <w:szCs w:val="24"/>
+              </w:rPr>
+              <w:fldChar w:fldCharType="begin"/>
+            </w:r>
+            <w:r>
+              <w:rPr>
+                <w:b/>
+                <w:bCs/>
+              </w:rPr>
+              <w:instrText>NUMPAGES</w:instrText>
+            </w:r>
+            <w:r>
+              <w:rPr>
+                <w:b/>
+                <w:bCs/>
+                <w:sz w:val="24"/>
+                <w:szCs w:val="24"/>
+              </w:rPr>
+              <w:fldChar w:fldCharType="separate"/>
+            </w:r>
+            <w:r>
+              <w:rPr>
+                <w:b/>
+                <w:bCs/>
+                <w:lang w:val="ko-KR"/>
+              </w:rPr>
+              <w:t>2</w:t>
+            </w:r>
+            <w:r>
+              <w:rPr>
+                <w:b/>
+                <w:bCs/>
+                <w:sz w:val="24"/>
+                <w:szCs w:val="24"/>
+              </w:rPr>
+              <w:fldChar w:fldCharType="end"/>
+            </w:r>
+          </w:p>
+        </w:sdtContent>
+      </w:sdt>
+    </w:sdtContent>
+  </w:sdt>
+  <w:p>
+    <w:pPr>
+      <w:pStyle w:val="ac"/>
+    </w:pPr>
+  </w:p>
+</w:ftr>
+</file>
+
+<file path=word/footnotes.xml><?xml version="1.0" encoding="utf-8"?>
+<w:footnotes xmlns:wpc="http://schemas.microsoft.com/office/word/2010/wordprocessingCanvas" xmlns:cx="http://schemas.microsoft.com/office/drawing/2014/chartex" xmlns:cx1="http://schemas.microsoft.com/office/drawing/2015/9/8/chartex" xmlns:cx2="http://schemas.microsoft.com/office/drawing/2015/10/21/chartex" xmlns:cx3="http://schemas.microsoft.com/office/drawing/2016/5/9/chartex" xmlns:cx4="http://schemas.microsoft.com/office/drawing/2016/5/10/chartex" xmlns:cx5="http://schemas.microsoft.com/office/drawing/2016/5/11/chartex" xmlns:cx6="http://schemas.microsoft.com/office/drawing/2016/5/12/chartex" xmlns:cx7="http://schemas.microsoft.com/office/drawing/2016/5/13/chartex" xmlns:cx8="http://schemas.microsoft.com/office/drawing/2016/5/14/chartex" xmlns:mc="http://schemas.openxmlformats.org/markup-compatibility/2006" xmlns:aink="http://schemas.microsoft.com/office/drawing/2016/ink" xmlns:am3d="http://schemas.microsoft.com/office/drawing/2017/model3d" xmlns:o="urn:schemas-microsoft-com:office:office" xmlns:r="http://schemas.openxmlformats.org/officeDocument/2006/relationships" xmlns:m="http://schemas.openxmlformats.org/officeDocument/2006/math" xmlns:v="urn:schemas-microsoft-com:vml" xmlns:wp14="http://schemas.microsoft.com/office/word/2010/wordprocessingDrawing" xmlns:wp="http://schemas.openxmlformats.org/drawingml/2006/wordprocessingDrawing" xmlns:w10="urn:schemas-microsoft-com:office:word" xmlns:w="http://schemas.openxmlformats.org/wordprocessingml/2006/main" xmlns:w14="http://schemas.microsoft.com/office/word/2010/wordml" xmlns:w15="http://schemas.microsoft.com/office/word/2012/wordml" xmlns:w16cid="http://schemas.microsoft.com/office/word/2016/wordml/cid" xmlns:w16se="http://schemas.microsoft.com/office/word/2015/wordml/symex" xmlns:wpg="http://schemas.microsoft.com/office/word/2010/wordprocessingGroup" xmlns:wpi="http://schemas.microsoft.com/office/word/2010/wordprocessingInk" xmlns:wne="http://schemas.microsoft.com/office/word/2006/wordml" xmlns:wps="http://schemas.microsoft.com/office/word/2010/wordprocessingShape" mc:Ignorable="w14 w15 w16se w16cid wp14">
+  <w:footnote w:type="separator" w:id="-1">
+    <w:p>
+      <w:pPr>
+        <w:spacing w:after="0" w:line="240" w:lineRule="auto"/>
+      </w:pPr>
+      <w:r>
+        <w:separator/>
+      </w:r>
+    </w:p>
+  </w:footnote>
+  <w:footnote w:type="continuationSeparator" w:id="0">
+    <w:p>
+      <w:pPr>
+        <w:spacing w:after="0" w:line="240" w:lineRule="auto"/>
+      </w:pPr>
+      <w:r>
+        <w:continuationSeparator/>
+      </w:r>
+    </w:p>
+  </w:footnote>
+</w:footnotes>
 </file>
 
 <file path=word/numbering.xml><?xml version="1.0" encoding="utf-8"?>
@@ -8212,6 +8340,56 @@
       <w:szCs w:val="18"/>
     </w:rPr>
   </w:style>
+  <w:style w:type="paragraph" w:styleId="ab">
+    <w:name w:val="header"/>
+    <w:basedOn w:val="a"/>
+    <w:link w:val="Char4"/>
+    <w:uiPriority w:val="99"/>
+    <w:unhideWhenUsed/>
+    <w:rsid w:val="00B018BA"/>
+    <w:pPr>
+      <w:tabs>
+        <w:tab w:val="center" w:pos="4513"/>
+        <w:tab w:val="right" w:pos="9026"/>
+      </w:tabs>
+      <w:snapToGrid w:val="0"/>
+    </w:pPr>
+  </w:style>
+  <w:style w:type="character" w:customStyle="1" w:styleId="Char4">
+    <w:name w:val="머리글 Char"/>
+    <w:basedOn w:val="a0"/>
+    <w:link w:val="ab"/>
+    <w:uiPriority w:val="99"/>
+    <w:rsid w:val="00B018BA"/>
+    <w:rPr>
+      <w:rFonts w:ascii="Consolas" w:hAnsi="Consolas"/>
+    </w:rPr>
+  </w:style>
+  <w:style w:type="paragraph" w:styleId="ac">
+    <w:name w:val="footer"/>
+    <w:basedOn w:val="a"/>
+    <w:link w:val="Char5"/>
+    <w:uiPriority w:val="99"/>
+    <w:unhideWhenUsed/>
+    <w:rsid w:val="00B018BA"/>
+    <w:pPr>
+      <w:tabs>
+        <w:tab w:val="center" w:pos="4513"/>
+        <w:tab w:val="right" w:pos="9026"/>
+      </w:tabs>
+      <w:snapToGrid w:val="0"/>
+    </w:pPr>
+  </w:style>
+  <w:style w:type="character" w:customStyle="1" w:styleId="Char5">
+    <w:name w:val="바닥글 Char"/>
+    <w:basedOn w:val="a0"/>
+    <w:link w:val="ac"/>
+    <w:uiPriority w:val="99"/>
+    <w:rsid w:val="00B018BA"/>
+    <w:rPr>
+      <w:rFonts w:ascii="Consolas" w:hAnsi="Consolas"/>
+    </w:rPr>
+  </w:style>
 </w:styles>
 </file>
 
@@ -8515,7 +8693,7 @@
 </file>
 
 <file path=customXml/itemProps1.xml><?xml version="1.0" encoding="utf-8"?>
-<ds:datastoreItem xmlns:ds="http://schemas.openxmlformats.org/officeDocument/2006/customXml" ds:itemID="{694DEBB2-2785-4DDE-BEBC-474AC16DDCF2}">
+<ds:datastoreItem xmlns:ds="http://schemas.openxmlformats.org/officeDocument/2006/customXml" ds:itemID="{ECE34304-C719-4142-986F-BE89A910D8F6}">
   <ds:schemaRefs>
     <ds:schemaRef ds:uri="http://schemas.openxmlformats.org/officeDocument/2006/bibliography"/>
   </ds:schemaRefs>

</xml_diff>